<commit_message>
AM suggestion and added flag to Word template NO_JIRA
</commit_message>
<xml_diff>
--- a/scripts/multi_component_hydrogen_bond_propensity/multi_component_hydrogen_bond_propensity_report.docx
+++ b/scripts/multi_component_hydrogen_bond_propensity/multi_component_hydrogen_bond_propensity_report.docx
@@ -1,6 +1,6 @@
 
 <file path=word/document.xml><?xml version="1.0" encoding="utf-8"?>
-<w:document xmlns:wpc="http://schemas.microsoft.com/office/word/2010/wordprocessingCanvas" xmlns:cx="http://schemas.microsoft.com/office/drawing/2014/chartex" xmlns:cx1="http://schemas.microsoft.com/office/drawing/2015/9/8/chartex" xmlns:cx2="http://schemas.microsoft.com/office/drawing/2015/10/21/chartex" xmlns:cx3="http://schemas.microsoft.com/office/drawing/2016/5/9/chartex" xmlns:cx4="http://schemas.microsoft.com/office/drawing/2016/5/10/chartex" xmlns:cx5="http://schemas.microsoft.com/office/drawing/2016/5/11/chartex" xmlns:cx6="http://schemas.microsoft.com/office/drawing/2016/5/12/chartex" xmlns:cx7="http://schemas.microsoft.com/office/drawing/2016/5/13/chartex" xmlns:cx8="http://schemas.microsoft.com/office/drawing/2016/5/14/chartex" xmlns:mc="http://schemas.openxmlformats.org/markup-compatibility/2006" xmlns:aink="http://schemas.microsoft.com/office/drawing/2016/ink" xmlns:am3d="http://schemas.microsoft.com/office/drawing/2017/model3d" xmlns:o="urn:schemas-microsoft-com:office:office" xmlns:r="http://schemas.openxmlformats.org/officeDocument/2006/relationships" xmlns:m="http://schemas.openxmlformats.org/officeDocument/2006/math" xmlns:v="urn:schemas-microsoft-com:vml" xmlns:wp14="http://schemas.microsoft.com/office/word/2010/wordprocessingDrawing" xmlns:wp="http://schemas.openxmlformats.org/drawingml/2006/wordprocessingDrawing" xmlns:w10="urn:schemas-microsoft-com:office:word" xmlns:w="http://schemas.openxmlformats.org/wordprocessingml/2006/main" xmlns:w14="http://schemas.microsoft.com/office/word/2010/wordml" xmlns:w15="http://schemas.microsoft.com/office/word/2012/wordml" xmlns:w16cid="http://schemas.microsoft.com/office/word/2016/wordml/cid" xmlns:w16se="http://schemas.microsoft.com/office/word/2015/wordml/symex" xmlns:wpg="http://schemas.microsoft.com/office/word/2010/wordprocessingGroup" xmlns:wpi="http://schemas.microsoft.com/office/word/2010/wordprocessingInk" xmlns:wne="http://schemas.microsoft.com/office/word/2006/wordml" xmlns:wps="http://schemas.microsoft.com/office/word/2010/wordprocessingShape" mc:Ignorable="w14 w15 w16se w16cid wp14">
+<w:document xmlns:wpc="http://schemas.microsoft.com/office/word/2010/wordprocessingCanvas" xmlns:cx="http://schemas.microsoft.com/office/drawing/2014/chartex" xmlns:cx1="http://schemas.microsoft.com/office/drawing/2015/9/8/chartex" xmlns:cx2="http://schemas.microsoft.com/office/drawing/2015/10/21/chartex" xmlns:cx3="http://schemas.microsoft.com/office/drawing/2016/5/9/chartex" xmlns:cx4="http://schemas.microsoft.com/office/drawing/2016/5/10/chartex" xmlns:cx5="http://schemas.microsoft.com/office/drawing/2016/5/11/chartex" xmlns:cx6="http://schemas.microsoft.com/office/drawing/2016/5/12/chartex" xmlns:cx7="http://schemas.microsoft.com/office/drawing/2016/5/13/chartex" xmlns:cx8="http://schemas.microsoft.com/office/drawing/2016/5/14/chartex" xmlns:mc="http://schemas.openxmlformats.org/markup-compatibility/2006" xmlns:aink="http://schemas.microsoft.com/office/drawing/2016/ink" xmlns:am3d="http://schemas.microsoft.com/office/drawing/2017/model3d" xmlns:o="urn:schemas-microsoft-com:office:office" xmlns:oel="http://schemas.microsoft.com/office/2019/extlst" xmlns:r="http://schemas.openxmlformats.org/officeDocument/2006/relationships" xmlns:m="http://schemas.openxmlformats.org/officeDocument/2006/math" xmlns:v="urn:schemas-microsoft-com:vml" xmlns:wp14="http://schemas.microsoft.com/office/word/2010/wordprocessingDrawing" xmlns:wp="http://schemas.openxmlformats.org/drawingml/2006/wordprocessingDrawing" xmlns:w10="urn:schemas-microsoft-com:office:word" xmlns:w="http://schemas.openxmlformats.org/wordprocessingml/2006/main" xmlns:w14="http://schemas.microsoft.com/office/word/2010/wordml" xmlns:w15="http://schemas.microsoft.com/office/word/2012/wordml" xmlns:w16cex="http://schemas.microsoft.com/office/word/2018/wordml/cex" xmlns:w16cid="http://schemas.microsoft.com/office/word/2016/wordml/cid" xmlns:w16="http://schemas.microsoft.com/office/word/2018/wordml" xmlns:w16du="http://schemas.microsoft.com/office/word/2023/wordml/word16du" xmlns:w16sdtdh="http://schemas.microsoft.com/office/word/2020/wordml/sdtdatahash" xmlns:w16sdtfl="http://schemas.microsoft.com/office/word/2024/wordml/sdtformatlock" xmlns:w16se="http://schemas.microsoft.com/office/word/2015/wordml/symex" xmlns:wpg="http://schemas.microsoft.com/office/word/2010/wordprocessingGroup" xmlns:wpi="http://schemas.microsoft.com/office/word/2010/wordprocessingInk" xmlns:wne="http://schemas.microsoft.com/office/word/2006/wordml" xmlns:wps="http://schemas.microsoft.com/office/word/2010/wordprocessingShape" mc:Ignorable="w14 w15 w16se w16cid w16 w16cex w16sdtdh w16sdtfl w16du wp14">
   <w:body>
     <w:p>
       <w:pPr>
@@ -140,7 +140,15 @@
             </w:r>
             <w:proofErr w:type="gramEnd"/>
             <w:r>
-              <w:t xml:space="preserve"> or B:A propensity</w:t>
+              <w:t xml:space="preserve"> or </w:t>
+            </w:r>
+            <w:proofErr w:type="gramStart"/>
+            <w:r>
+              <w:t>B:A</w:t>
+            </w:r>
+            <w:proofErr w:type="gramEnd"/>
+            <w:r>
+              <w:t xml:space="preserve"> propensity</w:t>
             </w:r>
           </w:p>
         </w:tc>
@@ -390,7 +398,20 @@
         </w:tc>
       </w:tr>
     </w:tbl>
-    <w:p/>
+    <w:p>
+      <w:r>
+        <w:t xml:space="preserve"> A </w:t>
+      </w:r>
+      <w:r>
+        <w:t xml:space="preserve">* next to the </w:t>
+      </w:r>
+      <w:r>
+        <w:t>M</w:t>
+      </w:r>
+      <w:r>
+        <w:t>ax interaction indicates the top propensity is intramolecular</w:t>
+      </w:r>
+    </w:p>
     <w:p>
       <w:pPr>
         <w:rPr>
@@ -415,8 +436,6 @@
           <w:szCs w:val="28"/>
         </w:rPr>
       </w:pPr>
-      <w:bookmarkStart w:id="0" w:name="_GoBack"/>
-      <w:bookmarkEnd w:id="0"/>
       <w:r>
         <w:rPr>
           <w:sz w:val="24"/>
@@ -456,7 +475,7 @@
 </file>
 
 <file path=word/numbering.xml><?xml version="1.0" encoding="utf-8"?>
-<w:numbering xmlns:wpc="http://schemas.microsoft.com/office/word/2010/wordprocessingCanvas" xmlns:cx="http://schemas.microsoft.com/office/drawing/2014/chartex" xmlns:cx1="http://schemas.microsoft.com/office/drawing/2015/9/8/chartex" xmlns:cx2="http://schemas.microsoft.com/office/drawing/2015/10/21/chartex" xmlns:cx3="http://schemas.microsoft.com/office/drawing/2016/5/9/chartex" xmlns:cx4="http://schemas.microsoft.com/office/drawing/2016/5/10/chartex" xmlns:cx5="http://schemas.microsoft.com/office/drawing/2016/5/11/chartex" xmlns:cx6="http://schemas.microsoft.com/office/drawing/2016/5/12/chartex" xmlns:cx7="http://schemas.microsoft.com/office/drawing/2016/5/13/chartex" xmlns:cx8="http://schemas.microsoft.com/office/drawing/2016/5/14/chartex" xmlns:mc="http://schemas.openxmlformats.org/markup-compatibility/2006" xmlns:aink="http://schemas.microsoft.com/office/drawing/2016/ink" xmlns:am3d="http://schemas.microsoft.com/office/drawing/2017/model3d" xmlns:o="urn:schemas-microsoft-com:office:office" xmlns:r="http://schemas.openxmlformats.org/officeDocument/2006/relationships" xmlns:m="http://schemas.openxmlformats.org/officeDocument/2006/math" xmlns:v="urn:schemas-microsoft-com:vml" xmlns:wp14="http://schemas.microsoft.com/office/word/2010/wordprocessingDrawing" xmlns:wp="http://schemas.openxmlformats.org/drawingml/2006/wordprocessingDrawing" xmlns:w10="urn:schemas-microsoft-com:office:word" xmlns:w="http://schemas.openxmlformats.org/wordprocessingml/2006/main" xmlns:w14="http://schemas.microsoft.com/office/word/2010/wordml" xmlns:w15="http://schemas.microsoft.com/office/word/2012/wordml" xmlns:w16cid="http://schemas.microsoft.com/office/word/2016/wordml/cid" xmlns:w16se="http://schemas.microsoft.com/office/word/2015/wordml/symex" xmlns:wpg="http://schemas.microsoft.com/office/word/2010/wordprocessingGroup" xmlns:wpi="http://schemas.microsoft.com/office/word/2010/wordprocessingInk" xmlns:wne="http://schemas.microsoft.com/office/word/2006/wordml" xmlns:wps="http://schemas.microsoft.com/office/word/2010/wordprocessingShape" mc:Ignorable="w14 w15 w16se w16cid wp14">
+<w:numbering xmlns:wpc="http://schemas.microsoft.com/office/word/2010/wordprocessingCanvas" xmlns:cx="http://schemas.microsoft.com/office/drawing/2014/chartex" xmlns:cx1="http://schemas.microsoft.com/office/drawing/2015/9/8/chartex" xmlns:cx2="http://schemas.microsoft.com/office/drawing/2015/10/21/chartex" xmlns:cx3="http://schemas.microsoft.com/office/drawing/2016/5/9/chartex" xmlns:cx4="http://schemas.microsoft.com/office/drawing/2016/5/10/chartex" xmlns:cx5="http://schemas.microsoft.com/office/drawing/2016/5/11/chartex" xmlns:cx6="http://schemas.microsoft.com/office/drawing/2016/5/12/chartex" xmlns:cx7="http://schemas.microsoft.com/office/drawing/2016/5/13/chartex" xmlns:cx8="http://schemas.microsoft.com/office/drawing/2016/5/14/chartex" xmlns:mc="http://schemas.openxmlformats.org/markup-compatibility/2006" xmlns:aink="http://schemas.microsoft.com/office/drawing/2016/ink" xmlns:am3d="http://schemas.microsoft.com/office/drawing/2017/model3d" xmlns:o="urn:schemas-microsoft-com:office:office" xmlns:oel="http://schemas.microsoft.com/office/2019/extlst" xmlns:r="http://schemas.openxmlformats.org/officeDocument/2006/relationships" xmlns:m="http://schemas.openxmlformats.org/officeDocument/2006/math" xmlns:v="urn:schemas-microsoft-com:vml" xmlns:wp14="http://schemas.microsoft.com/office/word/2010/wordprocessingDrawing" xmlns:wp="http://schemas.openxmlformats.org/drawingml/2006/wordprocessingDrawing" xmlns:w10="urn:schemas-microsoft-com:office:word" xmlns:w="http://schemas.openxmlformats.org/wordprocessingml/2006/main" xmlns:w14="http://schemas.microsoft.com/office/word/2010/wordml" xmlns:w15="http://schemas.microsoft.com/office/word/2012/wordml" xmlns:w16cex="http://schemas.microsoft.com/office/word/2018/wordml/cex" xmlns:w16cid="http://schemas.microsoft.com/office/word/2016/wordml/cid" xmlns:w16="http://schemas.microsoft.com/office/word/2018/wordml" xmlns:w16du="http://schemas.microsoft.com/office/word/2023/wordml/word16du" xmlns:w16sdtdh="http://schemas.microsoft.com/office/word/2020/wordml/sdtdatahash" xmlns:w16sdtfl="http://schemas.microsoft.com/office/word/2024/wordml/sdtformatlock" xmlns:w16se="http://schemas.microsoft.com/office/word/2015/wordml/symex" xmlns:wpg="http://schemas.microsoft.com/office/word/2010/wordprocessingGroup" xmlns:wpi="http://schemas.microsoft.com/office/word/2010/wordprocessingInk" xmlns:wne="http://schemas.microsoft.com/office/word/2006/wordml" xmlns:wps="http://schemas.microsoft.com/office/word/2010/wordprocessingShape" mc:Ignorable="w14 w15 w16se w16cid w16 w16cex w16sdtdh w16sdtfl w16du wp14">
   <w:abstractNum w:abstractNumId="0" w15:restartNumberingAfterBreak="0">
     <w:nsid w:val="254D46DF"/>
     <w:multiLevelType w:val="hybridMultilevel"/>
@@ -1169,35 +1188,35 @@
       </w:pPr>
     </w:lvl>
   </w:abstractNum>
-  <w:num w:numId="1">
+  <w:num w:numId="1" w16cid:durableId="118382827">
     <w:abstractNumId w:val="6"/>
   </w:num>
-  <w:num w:numId="2">
+  <w:num w:numId="2" w16cid:durableId="1382902238">
     <w:abstractNumId w:val="2"/>
   </w:num>
-  <w:num w:numId="3">
+  <w:num w:numId="3" w16cid:durableId="1610578685">
     <w:abstractNumId w:val="0"/>
   </w:num>
-  <w:num w:numId="4">
+  <w:num w:numId="4" w16cid:durableId="216667658">
     <w:abstractNumId w:val="3"/>
   </w:num>
-  <w:num w:numId="5">
+  <w:num w:numId="5" w16cid:durableId="1714847342">
     <w:abstractNumId w:val="1"/>
   </w:num>
-  <w:num w:numId="6">
+  <w:num w:numId="6" w16cid:durableId="403768270">
     <w:abstractNumId w:val="5"/>
   </w:num>
-  <w:num w:numId="7">
+  <w:num w:numId="7" w16cid:durableId="1365324699">
     <w:abstractNumId w:val="4"/>
   </w:num>
-  <w:num w:numId="8">
+  <w:num w:numId="8" w16cid:durableId="2143649048">
     <w:abstractNumId w:val="7"/>
   </w:num>
 </w:numbering>
 </file>
 
 <file path=word/styles.xml><?xml version="1.0" encoding="utf-8"?>
-<w:styles xmlns:mc="http://schemas.openxmlformats.org/markup-compatibility/2006" xmlns:r="http://schemas.openxmlformats.org/officeDocument/2006/relationships" xmlns:w="http://schemas.openxmlformats.org/wordprocessingml/2006/main" xmlns:w14="http://schemas.microsoft.com/office/word/2010/wordml" xmlns:w15="http://schemas.microsoft.com/office/word/2012/wordml" xmlns:w16cid="http://schemas.microsoft.com/office/word/2016/wordml/cid" xmlns:w16se="http://schemas.microsoft.com/office/word/2015/wordml/symex" mc:Ignorable="w14 w15 w16se w16cid">
+<w:styles xmlns:mc="http://schemas.openxmlformats.org/markup-compatibility/2006" xmlns:r="http://schemas.openxmlformats.org/officeDocument/2006/relationships" xmlns:w="http://schemas.openxmlformats.org/wordprocessingml/2006/main" xmlns:w14="http://schemas.microsoft.com/office/word/2010/wordml" xmlns:w15="http://schemas.microsoft.com/office/word/2012/wordml" xmlns:w16cex="http://schemas.microsoft.com/office/word/2018/wordml/cex" xmlns:w16cid="http://schemas.microsoft.com/office/word/2016/wordml/cid" xmlns:w16="http://schemas.microsoft.com/office/word/2018/wordml" xmlns:w16du="http://schemas.microsoft.com/office/word/2023/wordml/word16du" xmlns:w16sdtdh="http://schemas.microsoft.com/office/word/2020/wordml/sdtdatahash" xmlns:w16sdtfl="http://schemas.microsoft.com/office/word/2024/wordml/sdtformatlock" xmlns:w16se="http://schemas.microsoft.com/office/word/2015/wordml/symex" mc:Ignorable="w14 w15 w16se w16cid w16 w16cex w16sdtdh w16sdtfl w16du">
   <w:docDefaults>
     <w:rPrDefault>
       <w:rPr>

</xml_diff>